<commit_message>
IR documentation beta release
</commit_message>
<xml_diff>
--- a/documents/IBM X-Force IR Hotline Numbers.docx
+++ b/documents/IBM X-Force IR Hotline Numbers.docx
@@ -1,6 +1,6 @@
 
 <file path=word/document.xml><?xml version="1.0" encoding="utf-8"?>
-<w:document xmlns:wpc="http://schemas.microsoft.com/office/word/2010/wordprocessingCanvas" xmlns:cx="http://schemas.microsoft.com/office/drawing/2014/chartex" xmlns:cx1="http://schemas.microsoft.com/office/drawing/2015/9/8/chartex" xmlns:cx2="http://schemas.microsoft.com/office/drawing/2015/10/21/chartex" xmlns:cx3="http://schemas.microsoft.com/office/drawing/2016/5/9/chartex" xmlns:cx4="http://schemas.microsoft.com/office/drawing/2016/5/10/chartex" xmlns:cx5="http://schemas.microsoft.com/office/drawing/2016/5/11/chartex" xmlns:cx6="http://schemas.microsoft.com/office/drawing/2016/5/12/chartex" xmlns:cx7="http://schemas.microsoft.com/office/drawing/2016/5/13/chartex" xmlns:cx8="http://schemas.microsoft.com/office/drawing/2016/5/14/chartex" xmlns:mc="http://schemas.openxmlformats.org/markup-compatibility/2006" xmlns:aink="http://schemas.microsoft.com/office/drawing/2016/ink" xmlns:am3d="http://schemas.microsoft.com/office/drawing/2017/model3d" xmlns:o="urn:schemas-microsoft-com:office:office" xmlns:r="http://schemas.openxmlformats.org/officeDocument/2006/relationships" xmlns:m="http://schemas.openxmlformats.org/officeDocument/2006/math" xmlns:v="urn:schemas-microsoft-com:vml" xmlns:wp14="http://schemas.microsoft.com/office/word/2010/wordprocessingDrawing" xmlns:wp="http://schemas.openxmlformats.org/drawingml/2006/wordprocessingDrawing" xmlns:w10="urn:schemas-microsoft-com:office:word" xmlns:w="http://schemas.openxmlformats.org/wordprocessingml/2006/main" xmlns:w14="http://schemas.microsoft.com/office/word/2010/wordml" xmlns:w15="http://schemas.microsoft.com/office/word/2012/wordml" xmlns:w16cid="http://schemas.microsoft.com/office/word/2016/wordml/cid" xmlns:w16se="http://schemas.microsoft.com/office/word/2015/wordml/symex" xmlns:wpg="http://schemas.microsoft.com/office/word/2010/wordprocessingGroup" xmlns:wpi="http://schemas.microsoft.com/office/word/2010/wordprocessingInk" xmlns:wne="http://schemas.microsoft.com/office/word/2006/wordml" xmlns:wps="http://schemas.microsoft.com/office/word/2010/wordprocessingShape" mc:Ignorable="w14 w15 w16se w16cid wp14">
+<w:document xmlns:wpc="http://schemas.microsoft.com/office/word/2010/wordprocessingCanvas" xmlns:cx="http://schemas.microsoft.com/office/drawing/2014/chartex" xmlns:cx1="http://schemas.microsoft.com/office/drawing/2015/9/8/chartex" xmlns:cx2="http://schemas.microsoft.com/office/drawing/2015/10/21/chartex" xmlns:cx3="http://schemas.microsoft.com/office/drawing/2016/5/9/chartex" xmlns:cx4="http://schemas.microsoft.com/office/drawing/2016/5/10/chartex" xmlns:cx5="http://schemas.microsoft.com/office/drawing/2016/5/11/chartex" xmlns:cx6="http://schemas.microsoft.com/office/drawing/2016/5/12/chartex" xmlns:cx7="http://schemas.microsoft.com/office/drawing/2016/5/13/chartex" xmlns:cx8="http://schemas.microsoft.com/office/drawing/2016/5/14/chartex" xmlns:mc="http://schemas.openxmlformats.org/markup-compatibility/2006" xmlns:aink="http://schemas.microsoft.com/office/drawing/2016/ink" xmlns:am3d="http://schemas.microsoft.com/office/drawing/2017/model3d" xmlns:o="urn:schemas-microsoft-com:office:office" xmlns:r="http://schemas.openxmlformats.org/officeDocument/2006/relationships" xmlns:m="http://schemas.openxmlformats.org/officeDocument/2006/math" xmlns:v="urn:schemas-microsoft-com:vml" xmlns:wp14="http://schemas.microsoft.com/office/word/2010/wordprocessingDrawing" xmlns:wp="http://schemas.openxmlformats.org/drawingml/2006/wordprocessingDrawing" xmlns:w10="urn:schemas-microsoft-com:office:word" xmlns:w="http://schemas.openxmlformats.org/wordprocessingml/2006/main" xmlns:w14="http://schemas.microsoft.com/office/word/2010/wordml" xmlns:w15="http://schemas.microsoft.com/office/word/2012/wordml" xmlns:w16cex="http://schemas.microsoft.com/office/word/2018/wordml/cex" xmlns:w16cid="http://schemas.microsoft.com/office/word/2016/wordml/cid" xmlns:w16="http://schemas.microsoft.com/office/word/2018/wordml" xmlns:w16se="http://schemas.microsoft.com/office/word/2015/wordml/symex" xmlns:wpg="http://schemas.microsoft.com/office/word/2010/wordprocessingGroup" xmlns:wpi="http://schemas.microsoft.com/office/word/2010/wordprocessingInk" xmlns:wne="http://schemas.microsoft.com/office/word/2006/wordml" xmlns:wps="http://schemas.microsoft.com/office/word/2010/wordprocessingShape" mc:Ignorable="w14 w15 w16se w16cid w16 w16cex wp14">
   <w:body>
     <w:p>
       <w:pPr>
@@ -173,7 +173,37 @@
           <w:sz w:val="56"/>
           <w:szCs w:val="56"/>
         </w:rPr>
-        <w:t>X-Force IR</w:t>
+        <w:t>X-Force I</w:t>
+      </w:r>
+      <w:r>
+        <w:rPr>
+          <w:rFonts w:ascii="HelvNeue Bold for IBM" w:hAnsi="HelvNeue Bold for IBM"/>
+          <w:b/>
+          <w:color w:val="FFFFFF" w:themeColor="background1"/>
+          <w:sz w:val="56"/>
+          <w:szCs w:val="56"/>
+        </w:rPr>
+        <w:t xml:space="preserve">ncident </w:t>
+      </w:r>
+      <w:r>
+        <w:rPr>
+          <w:rFonts w:ascii="HelvNeue Bold for IBM" w:hAnsi="HelvNeue Bold for IBM"/>
+          <w:b/>
+          <w:color w:val="FFFFFF" w:themeColor="background1"/>
+          <w:sz w:val="56"/>
+          <w:szCs w:val="56"/>
+        </w:rPr>
+        <w:t>R</w:t>
+      </w:r>
+      <w:r>
+        <w:rPr>
+          <w:rFonts w:ascii="HelvNeue Bold for IBM" w:hAnsi="HelvNeue Bold for IBM"/>
+          <w:b/>
+          <w:color w:val="FFFFFF" w:themeColor="background1"/>
+          <w:sz w:val="56"/>
+          <w:szCs w:val="56"/>
+        </w:rPr>
+        <w:t>esponse</w:t>
       </w:r>
     </w:p>
     <w:p>
@@ -561,7 +591,7 @@
           <w:noProof/>
           <w:color w:val="FFFFFF" w:themeColor="background1"/>
         </w:rPr>
-        <w:t xml:space="preserve"> 2020</w:t>
+        <w:t>February 11, 2021</w:t>
       </w:r>
       <w:r>
         <w:rPr>
@@ -569,13 +599,6 @@
           <w:color w:val="FFFFFF" w:themeColor="background1"/>
         </w:rPr>
         <w:fldChar w:fldCharType="end"/>
-      </w:r>
-      <w:r>
-        <w:rPr>
-          <w:rFonts w:ascii="HelvNeue Roman for IBM" w:hAnsi="HelvNeue Roman for IBM"/>
-          <w:color w:val="FFFFFF" w:themeColor="background1"/>
-        </w:rPr>
-        <w:t>-11-24</w:t>
       </w:r>
     </w:p>
     <w:p>
@@ -1086,8 +1109,6 @@
         </w:rPr>
         <w:br w:type="page"/>
       </w:r>
-      <w:bookmarkStart w:id="1" w:name="_GoBack"/>
-      <w:bookmarkEnd w:id="1"/>
     </w:p>
     <w:p>
       <w:pPr>
@@ -1300,7 +1321,7 @@
               <w:rPr>
                 <w:lang w:bidi="he-IL"/>
               </w:rPr>
-              <w:t>Hong Kong</w:t>
+              <w:t>China</w:t>
             </w:r>
           </w:p>
         </w:tc>
@@ -1318,7 +1339,7 @@
               <w:rPr>
                 <w:lang w:bidi="he-IL"/>
               </w:rPr>
-              <w:t>(+852) 800 900 704</w:t>
+              <w:t>(+86) 4008 424 397</w:t>
             </w:r>
           </w:p>
         </w:tc>
@@ -1338,7 +1359,7 @@
               <w:rPr>
                 <w:lang w:bidi="he-IL"/>
               </w:rPr>
-              <w:t>India</w:t>
+              <w:t>Hong Kong</w:t>
             </w:r>
           </w:p>
         </w:tc>
@@ -1356,49 +1377,7 @@
               <w:rPr>
                 <w:lang w:bidi="he-IL"/>
               </w:rPr>
-              <w:t xml:space="preserve">(+91) </w:t>
-            </w:r>
-            <w:r>
-              <w:rPr>
-                <w:lang w:bidi="he-IL"/>
-              </w:rPr>
-              <w:t>0008</w:t>
-            </w:r>
-            <w:r>
-              <w:rPr>
-                <w:lang w:bidi="he-IL"/>
-              </w:rPr>
-              <w:t xml:space="preserve"> </w:t>
-            </w:r>
-            <w:r>
-              <w:rPr>
-                <w:lang w:bidi="he-IL"/>
-              </w:rPr>
-              <w:t>000</w:t>
-            </w:r>
-            <w:r>
-              <w:rPr>
-                <w:lang w:bidi="he-IL"/>
-              </w:rPr>
-              <w:t xml:space="preserve"> </w:t>
-            </w:r>
-            <w:r>
-              <w:rPr>
-                <w:lang w:bidi="he-IL"/>
-              </w:rPr>
-              <w:t>401</w:t>
-            </w:r>
-            <w:r>
-              <w:rPr>
-                <w:lang w:bidi="he-IL"/>
-              </w:rPr>
-              <w:t xml:space="preserve"> </w:t>
-            </w:r>
-            <w:r>
-              <w:rPr>
-                <w:lang w:bidi="he-IL"/>
-              </w:rPr>
-              <w:t>045</w:t>
+              <w:t>(+852) 800 900 704</w:t>
             </w:r>
           </w:p>
         </w:tc>
@@ -1418,7 +1397,7 @@
               <w:rPr>
                 <w:lang w:bidi="he-IL"/>
               </w:rPr>
-              <w:t>Indonesia</w:t>
+              <w:t>India</w:t>
             </w:r>
           </w:p>
         </w:tc>
@@ -1436,13 +1415,13 @@
               <w:rPr>
                 <w:lang w:bidi="he-IL"/>
               </w:rPr>
-              <w:t xml:space="preserve">(+62) </w:t>
-            </w:r>
-            <w:r>
-              <w:rPr>
-                <w:lang w:bidi="he-IL"/>
-              </w:rPr>
-              <w:t>00</w:t>
+              <w:t xml:space="preserve">(+91) </w:t>
+            </w:r>
+            <w:r>
+              <w:rPr>
+                <w:lang w:bidi="he-IL"/>
+              </w:rPr>
+              <w:t>0008</w:t>
             </w:r>
             <w:r>
               <w:rPr>
@@ -1454,7 +1433,7 @@
               <w:rPr>
                 <w:lang w:bidi="he-IL"/>
               </w:rPr>
-              <w:t>180</w:t>
+              <w:t>000</w:t>
             </w:r>
             <w:r>
               <w:rPr>
@@ -1466,7 +1445,7 @@
               <w:rPr>
                 <w:lang w:bidi="he-IL"/>
               </w:rPr>
-              <w:t>361</w:t>
+              <w:t>401</w:t>
             </w:r>
             <w:r>
               <w:rPr>
@@ -1478,7 +1457,7 @@
               <w:rPr>
                 <w:lang w:bidi="he-IL"/>
               </w:rPr>
-              <w:t>859</w:t>
+              <w:t>045</w:t>
             </w:r>
           </w:p>
         </w:tc>
@@ -1498,7 +1477,7 @@
               <w:rPr>
                 <w:lang w:bidi="he-IL"/>
               </w:rPr>
-              <w:t>Malaysia</w:t>
+              <w:t>Indonesia</w:t>
             </w:r>
           </w:p>
         </w:tc>
@@ -1516,13 +1495,13 @@
               <w:rPr>
                 <w:lang w:bidi="he-IL"/>
               </w:rPr>
-              <w:t xml:space="preserve">(+60) </w:t>
-            </w:r>
-            <w:r>
-              <w:rPr>
-                <w:lang w:bidi="he-IL"/>
-              </w:rPr>
-              <w:t>1800</w:t>
+              <w:t xml:space="preserve">(+62) </w:t>
+            </w:r>
+            <w:r>
+              <w:rPr>
+                <w:lang w:bidi="he-IL"/>
+              </w:rPr>
+              <w:t>00</w:t>
             </w:r>
             <w:r>
               <w:rPr>
@@ -1534,7 +1513,7 @@
               <w:rPr>
                 <w:lang w:bidi="he-IL"/>
               </w:rPr>
-              <w:t>818</w:t>
+              <w:t>180</w:t>
             </w:r>
             <w:r>
               <w:rPr>
@@ -1546,7 +1525,19 @@
               <w:rPr>
                 <w:lang w:bidi="he-IL"/>
               </w:rPr>
-              <w:t>276</w:t>
+              <w:t>361</w:t>
+            </w:r>
+            <w:r>
+              <w:rPr>
+                <w:lang w:bidi="he-IL"/>
+              </w:rPr>
+              <w:t xml:space="preserve"> </w:t>
+            </w:r>
+            <w:r>
+              <w:rPr>
+                <w:lang w:bidi="he-IL"/>
+              </w:rPr>
+              <w:t>859</w:t>
             </w:r>
           </w:p>
         </w:tc>
@@ -1566,7 +1557,7 @@
               <w:rPr>
                 <w:lang w:bidi="he-IL"/>
               </w:rPr>
-              <w:t>New Zealand</w:t>
+              <w:t>Malaysia</w:t>
             </w:r>
           </w:p>
         </w:tc>
@@ -1584,13 +1575,13 @@
               <w:rPr>
                 <w:lang w:bidi="he-IL"/>
               </w:rPr>
-              <w:t xml:space="preserve">(+64) </w:t>
-            </w:r>
-            <w:r>
-              <w:rPr>
-                <w:lang w:bidi="he-IL"/>
-              </w:rPr>
-              <w:t>0800</w:t>
+              <w:t xml:space="preserve">(+60) </w:t>
+            </w:r>
+            <w:r>
+              <w:rPr>
+                <w:lang w:bidi="he-IL"/>
+              </w:rPr>
+              <w:t>1800</w:t>
             </w:r>
             <w:r>
               <w:rPr>
@@ -1602,7 +1593,7 @@
               <w:rPr>
                 <w:lang w:bidi="he-IL"/>
               </w:rPr>
-              <w:t>426</w:t>
+              <w:t>818</w:t>
             </w:r>
             <w:r>
               <w:rPr>
@@ -1614,7 +1605,7 @@
               <w:rPr>
                 <w:lang w:bidi="he-IL"/>
               </w:rPr>
-              <w:t>111</w:t>
+              <w:t>276</w:t>
             </w:r>
           </w:p>
         </w:tc>
@@ -1634,7 +1625,7 @@
               <w:rPr>
                 <w:lang w:bidi="he-IL"/>
               </w:rPr>
-              <w:t>Philippines</w:t>
+              <w:t>New Zealand</w:t>
             </w:r>
           </w:p>
         </w:tc>
@@ -1652,13 +1643,13 @@
               <w:rPr>
                 <w:lang w:bidi="he-IL"/>
               </w:rPr>
-              <w:t xml:space="preserve">(+63) </w:t>
-            </w:r>
-            <w:r>
-              <w:rPr>
-                <w:lang w:bidi="he-IL"/>
-              </w:rPr>
-              <w:t>1800</w:t>
+              <w:t xml:space="preserve">(+64) </w:t>
+            </w:r>
+            <w:r>
+              <w:rPr>
+                <w:lang w:bidi="he-IL"/>
+              </w:rPr>
+              <w:t>0800</w:t>
             </w:r>
             <w:r>
               <w:rPr>
@@ -1670,7 +1661,7 @@
               <w:rPr>
                 <w:lang w:bidi="he-IL"/>
               </w:rPr>
-              <w:t>1611</w:t>
+              <w:t>426</w:t>
             </w:r>
             <w:r>
               <w:rPr>
@@ -1682,7 +1673,7 @@
               <w:rPr>
                 <w:lang w:bidi="he-IL"/>
               </w:rPr>
-              <w:t>0322</w:t>
+              <w:t>111</w:t>
             </w:r>
           </w:p>
         </w:tc>
@@ -1695,7 +1686,6 @@
           <w:p>
             <w:pPr>
               <w:rPr>
-                <w:highlight w:val="yellow"/>
                 <w:lang w:bidi="he-IL"/>
               </w:rPr>
             </w:pPr>
@@ -1703,7 +1693,7 @@
               <w:rPr>
                 <w:lang w:bidi="he-IL"/>
               </w:rPr>
-              <w:t>Singapore</w:t>
+              <w:t>Philippines</w:t>
             </w:r>
           </w:p>
         </w:tc>
@@ -1714,7 +1704,6 @@
           <w:p>
             <w:pPr>
               <w:rPr>
-                <w:highlight w:val="yellow"/>
                 <w:lang w:bidi="he-IL"/>
               </w:rPr>
             </w:pPr>
@@ -1722,13 +1711,13 @@
               <w:rPr>
                 <w:lang w:bidi="he-IL"/>
               </w:rPr>
-              <w:t xml:space="preserve">(+65) </w:t>
-            </w:r>
-            <w:r>
-              <w:rPr>
-                <w:lang w:bidi="he-IL"/>
-              </w:rPr>
-              <w:t>800</w:t>
+              <w:t xml:space="preserve">(+63) </w:t>
+            </w:r>
+            <w:r>
+              <w:rPr>
+                <w:lang w:bidi="he-IL"/>
+              </w:rPr>
+              <w:t>1800</w:t>
             </w:r>
             <w:r>
               <w:rPr>
@@ -1740,7 +1729,7 @@
               <w:rPr>
                 <w:lang w:bidi="he-IL"/>
               </w:rPr>
-              <w:t>616</w:t>
+              <w:t>1611</w:t>
             </w:r>
             <w:r>
               <w:rPr>
@@ -1752,7 +1741,7 @@
               <w:rPr>
                 <w:lang w:bidi="he-IL"/>
               </w:rPr>
-              <w:t>7095</w:t>
+              <w:t>0322</w:t>
             </w:r>
           </w:p>
         </w:tc>
@@ -1765,6 +1754,7 @@
           <w:p>
             <w:pPr>
               <w:rPr>
+                <w:highlight w:val="yellow"/>
                 <w:lang w:bidi="he-IL"/>
               </w:rPr>
             </w:pPr>
@@ -1772,7 +1762,7 @@
               <w:rPr>
                 <w:lang w:bidi="he-IL"/>
               </w:rPr>
-              <w:t>Thailand</w:t>
+              <w:t>Singapore</w:t>
             </w:r>
           </w:p>
         </w:tc>
@@ -1783,6 +1773,7 @@
           <w:p>
             <w:pPr>
               <w:rPr>
+                <w:highlight w:val="yellow"/>
                 <w:lang w:bidi="he-IL"/>
               </w:rPr>
             </w:pPr>
@@ -1790,13 +1781,13 @@
               <w:rPr>
                 <w:lang w:bidi="he-IL"/>
               </w:rPr>
-              <w:t xml:space="preserve">(+66) </w:t>
-            </w:r>
-            <w:r>
-              <w:rPr>
-                <w:lang w:bidi="he-IL"/>
-              </w:rPr>
-              <w:t>1800</w:t>
+              <w:t xml:space="preserve">(+65) </w:t>
+            </w:r>
+            <w:r>
+              <w:rPr>
+                <w:lang w:bidi="he-IL"/>
+              </w:rPr>
+              <w:t>800</w:t>
             </w:r>
             <w:r>
               <w:rPr>
@@ -1808,7 +1799,7 @@
               <w:rPr>
                 <w:lang w:bidi="he-IL"/>
               </w:rPr>
-              <w:t>011</w:t>
+              <w:t>616</w:t>
             </w:r>
             <w:r>
               <w:rPr>
@@ -1820,7 +1811,7 @@
               <w:rPr>
                 <w:lang w:bidi="he-IL"/>
               </w:rPr>
-              <w:t>806</w:t>
+              <w:t>7095</w:t>
             </w:r>
           </w:p>
         </w:tc>
@@ -1840,21 +1831,7 @@
               <w:rPr>
                 <w:lang w:bidi="he-IL"/>
               </w:rPr>
-              <w:t>Vietnam (</w:t>
-            </w:r>
-            <w:proofErr w:type="spellStart"/>
-            <w:r>
-              <w:rPr>
-                <w:lang w:bidi="he-IL"/>
-              </w:rPr>
-              <w:t>Mobifone</w:t>
-            </w:r>
-            <w:proofErr w:type="spellEnd"/>
-            <w:r>
-              <w:rPr>
-                <w:lang w:bidi="he-IL"/>
-              </w:rPr>
-              <w:t>)</w:t>
+              <w:t>Taiwan</w:t>
             </w:r>
           </w:p>
         </w:tc>
@@ -1872,7 +1849,7 @@
               <w:rPr>
                 <w:lang w:bidi="he-IL"/>
               </w:rPr>
-              <w:t>121010013</w:t>
+              <w:t>(+886) 00801 852 057</w:t>
             </w:r>
           </w:p>
         </w:tc>
@@ -1892,7 +1869,7 @@
               <w:rPr>
                 <w:lang w:bidi="he-IL"/>
               </w:rPr>
-              <w:t>Vietnam (Viettel)</w:t>
+              <w:t>Thailand</w:t>
             </w:r>
           </w:p>
         </w:tc>
@@ -1910,7 +1887,37 @@
               <w:rPr>
                 <w:lang w:bidi="he-IL"/>
               </w:rPr>
-              <w:t>12280435</w:t>
+              <w:t xml:space="preserve">(+66) </w:t>
+            </w:r>
+            <w:r>
+              <w:rPr>
+                <w:lang w:bidi="he-IL"/>
+              </w:rPr>
+              <w:t>1800</w:t>
+            </w:r>
+            <w:r>
+              <w:rPr>
+                <w:lang w:bidi="he-IL"/>
+              </w:rPr>
+              <w:t xml:space="preserve"> </w:t>
+            </w:r>
+            <w:r>
+              <w:rPr>
+                <w:lang w:bidi="he-IL"/>
+              </w:rPr>
+              <w:t>011</w:t>
+            </w:r>
+            <w:r>
+              <w:rPr>
+                <w:lang w:bidi="he-IL"/>
+              </w:rPr>
+              <w:t xml:space="preserve"> </w:t>
+            </w:r>
+            <w:r>
+              <w:rPr>
+                <w:lang w:bidi="he-IL"/>
+              </w:rPr>
+              <w:t>806</w:t>
             </w:r>
           </w:p>
         </w:tc>
@@ -1930,7 +1937,21 @@
               <w:rPr>
                 <w:lang w:bidi="he-IL"/>
               </w:rPr>
-              <w:t>Vietnam (VNPT-I)</w:t>
+              <w:t>Vietnam (</w:t>
+            </w:r>
+            <w:proofErr w:type="spellStart"/>
+            <w:r>
+              <w:rPr>
+                <w:lang w:bidi="he-IL"/>
+              </w:rPr>
+              <w:t>Mobifone</w:t>
+            </w:r>
+            <w:proofErr w:type="spellEnd"/>
+            <w:r>
+              <w:rPr>
+                <w:lang w:bidi="he-IL"/>
+              </w:rPr>
+              <w:t>)</w:t>
             </w:r>
           </w:p>
         </w:tc>
@@ -1948,6 +1969,82 @@
               <w:rPr>
                 <w:lang w:bidi="he-IL"/>
               </w:rPr>
+              <w:t>121010013</w:t>
+            </w:r>
+          </w:p>
+        </w:tc>
+      </w:tr>
+      <w:tr>
+        <w:tc>
+          <w:tcPr>
+            <w:tcW w:w="4675" w:type="dxa"/>
+          </w:tcPr>
+          <w:p>
+            <w:pPr>
+              <w:rPr>
+                <w:lang w:bidi="he-IL"/>
+              </w:rPr>
+            </w:pPr>
+            <w:r>
+              <w:rPr>
+                <w:lang w:bidi="he-IL"/>
+              </w:rPr>
+              <w:t>Vietnam (Viettel)</w:t>
+            </w:r>
+          </w:p>
+        </w:tc>
+        <w:tc>
+          <w:tcPr>
+            <w:tcW w:w="4675" w:type="dxa"/>
+          </w:tcPr>
+          <w:p>
+            <w:pPr>
+              <w:rPr>
+                <w:lang w:bidi="he-IL"/>
+              </w:rPr>
+            </w:pPr>
+            <w:r>
+              <w:rPr>
+                <w:lang w:bidi="he-IL"/>
+              </w:rPr>
+              <w:t>12280435</w:t>
+            </w:r>
+          </w:p>
+        </w:tc>
+      </w:tr>
+      <w:tr>
+        <w:tc>
+          <w:tcPr>
+            <w:tcW w:w="4675" w:type="dxa"/>
+          </w:tcPr>
+          <w:p>
+            <w:pPr>
+              <w:rPr>
+                <w:lang w:bidi="he-IL"/>
+              </w:rPr>
+            </w:pPr>
+            <w:r>
+              <w:rPr>
+                <w:lang w:bidi="he-IL"/>
+              </w:rPr>
+              <w:t>Vietnam (VNPT-I)</w:t>
+            </w:r>
+          </w:p>
+        </w:tc>
+        <w:tc>
+          <w:tcPr>
+            <w:tcW w:w="4675" w:type="dxa"/>
+          </w:tcPr>
+          <w:p>
+            <w:pPr>
+              <w:rPr>
+                <w:lang w:bidi="he-IL"/>
+              </w:rPr>
+            </w:pPr>
+            <w:r>
+              <w:rPr>
+                <w:lang w:bidi="he-IL"/>
+              </w:rPr>
               <w:t>120852208</w:t>
             </w:r>
           </w:p>
@@ -1960,10 +2057,8 @@
         <w:pStyle w:val="Heading2"/>
       </w:pPr>
       <w:r>
-        <w:t>Japan</w:t>
-      </w:r>
-      <w:r>
-        <w:t xml:space="preserve"> (staffed locally)</w:t>
+        <w:lastRenderedPageBreak/>
+        <w:t>Japan (staffed locally)</w:t>
       </w:r>
     </w:p>
     <w:p>
@@ -2015,7 +2110,6 @@
         <w:pStyle w:val="Heading2"/>
       </w:pPr>
       <w:r>
-        <w:lastRenderedPageBreak/>
         <w:t>Europe</w:t>
       </w:r>
       <w:r>
@@ -3399,7 +3493,6 @@
         </w:tc>
       </w:tr>
     </w:tbl>
-    <w:p/>
     <w:p>
       <w:pPr>
         <w:spacing w:before="0" w:after="0"/>
@@ -3613,13 +3706,7 @@
               <w:rPr>
                 <w:lang w:bidi="he-IL"/>
               </w:rPr>
-              <w:t xml:space="preserve"> 312 212 8034</w:t>
-            </w:r>
-            <w:r>
-              <w:rPr>
-                <w:lang w:bidi="he-IL"/>
-              </w:rPr>
-              <w:t xml:space="preserve"> (worldwide number)</w:t>
+              <w:t xml:space="preserve"> 312 212 8034 (worldwide number)</w:t>
             </w:r>
           </w:p>
         </w:tc>
@@ -3652,7 +3739,7 @@
 </file>
 
 <file path=word/endnotes.xml><?xml version="1.0" encoding="utf-8"?>
-<w:endnotes xmlns:wpc="http://schemas.microsoft.com/office/word/2010/wordprocessingCanvas" xmlns:cx="http://schemas.microsoft.com/office/drawing/2014/chartex" xmlns:cx1="http://schemas.microsoft.com/office/drawing/2015/9/8/chartex" xmlns:cx2="http://schemas.microsoft.com/office/drawing/2015/10/21/chartex" xmlns:cx3="http://schemas.microsoft.com/office/drawing/2016/5/9/chartex" xmlns:cx4="http://schemas.microsoft.com/office/drawing/2016/5/10/chartex" xmlns:cx5="http://schemas.microsoft.com/office/drawing/2016/5/11/chartex" xmlns:cx6="http://schemas.microsoft.com/office/drawing/2016/5/12/chartex" xmlns:cx7="http://schemas.microsoft.com/office/drawing/2016/5/13/chartex" xmlns:cx8="http://schemas.microsoft.com/office/drawing/2016/5/14/chartex" xmlns:mc="http://schemas.openxmlformats.org/markup-compatibility/2006" xmlns:aink="http://schemas.microsoft.com/office/drawing/2016/ink" xmlns:am3d="http://schemas.microsoft.com/office/drawing/2017/model3d" xmlns:o="urn:schemas-microsoft-com:office:office" xmlns:r="http://schemas.openxmlformats.org/officeDocument/2006/relationships" xmlns:m="http://schemas.openxmlformats.org/officeDocument/2006/math" xmlns:v="urn:schemas-microsoft-com:vml" xmlns:wp14="http://schemas.microsoft.com/office/word/2010/wordprocessingDrawing" xmlns:wp="http://schemas.openxmlformats.org/drawingml/2006/wordprocessingDrawing" xmlns:w10="urn:schemas-microsoft-com:office:word" xmlns:w="http://schemas.openxmlformats.org/wordprocessingml/2006/main" xmlns:w14="http://schemas.microsoft.com/office/word/2010/wordml" xmlns:w15="http://schemas.microsoft.com/office/word/2012/wordml" xmlns:w16cid="http://schemas.microsoft.com/office/word/2016/wordml/cid" xmlns:w16se="http://schemas.microsoft.com/office/word/2015/wordml/symex" xmlns:wpg="http://schemas.microsoft.com/office/word/2010/wordprocessingGroup" xmlns:wpi="http://schemas.microsoft.com/office/word/2010/wordprocessingInk" xmlns:wne="http://schemas.microsoft.com/office/word/2006/wordml" xmlns:wps="http://schemas.microsoft.com/office/word/2010/wordprocessingShape" mc:Ignorable="w14 w15 w16se w16cid wp14">
+<w:endnotes xmlns:wpc="http://schemas.microsoft.com/office/word/2010/wordprocessingCanvas" xmlns:cx="http://schemas.microsoft.com/office/drawing/2014/chartex" xmlns:cx1="http://schemas.microsoft.com/office/drawing/2015/9/8/chartex" xmlns:cx2="http://schemas.microsoft.com/office/drawing/2015/10/21/chartex" xmlns:cx3="http://schemas.microsoft.com/office/drawing/2016/5/9/chartex" xmlns:cx4="http://schemas.microsoft.com/office/drawing/2016/5/10/chartex" xmlns:cx5="http://schemas.microsoft.com/office/drawing/2016/5/11/chartex" xmlns:cx6="http://schemas.microsoft.com/office/drawing/2016/5/12/chartex" xmlns:cx7="http://schemas.microsoft.com/office/drawing/2016/5/13/chartex" xmlns:cx8="http://schemas.microsoft.com/office/drawing/2016/5/14/chartex" xmlns:mc="http://schemas.openxmlformats.org/markup-compatibility/2006" xmlns:aink="http://schemas.microsoft.com/office/drawing/2016/ink" xmlns:am3d="http://schemas.microsoft.com/office/drawing/2017/model3d" xmlns:o="urn:schemas-microsoft-com:office:office" xmlns:r="http://schemas.openxmlformats.org/officeDocument/2006/relationships" xmlns:m="http://schemas.openxmlformats.org/officeDocument/2006/math" xmlns:v="urn:schemas-microsoft-com:vml" xmlns:wp14="http://schemas.microsoft.com/office/word/2010/wordprocessingDrawing" xmlns:wp="http://schemas.openxmlformats.org/drawingml/2006/wordprocessingDrawing" xmlns:w10="urn:schemas-microsoft-com:office:word" xmlns:w="http://schemas.openxmlformats.org/wordprocessingml/2006/main" xmlns:w14="http://schemas.microsoft.com/office/word/2010/wordml" xmlns:w15="http://schemas.microsoft.com/office/word/2012/wordml" xmlns:w16cex="http://schemas.microsoft.com/office/word/2018/wordml/cex" xmlns:w16cid="http://schemas.microsoft.com/office/word/2016/wordml/cid" xmlns:w16="http://schemas.microsoft.com/office/word/2018/wordml" xmlns:w16se="http://schemas.microsoft.com/office/word/2015/wordml/symex" xmlns:wpg="http://schemas.microsoft.com/office/word/2010/wordprocessingGroup" xmlns:wpi="http://schemas.microsoft.com/office/word/2010/wordprocessingInk" xmlns:wne="http://schemas.microsoft.com/office/word/2006/wordml" xmlns:wps="http://schemas.microsoft.com/office/word/2010/wordprocessingShape" mc:Ignorable="w14 w15 w16se w16cid w16 w16cex wp14">
   <w:endnote w:type="separator" w:id="-1">
     <w:p>
       <w:r>
@@ -3671,7 +3758,7 @@
 </file>
 
 <file path=word/footnotes.xml><?xml version="1.0" encoding="utf-8"?>
-<w:footnotes xmlns:wpc="http://schemas.microsoft.com/office/word/2010/wordprocessingCanvas" xmlns:cx="http://schemas.microsoft.com/office/drawing/2014/chartex" xmlns:cx1="http://schemas.microsoft.com/office/drawing/2015/9/8/chartex" xmlns:cx2="http://schemas.microsoft.com/office/drawing/2015/10/21/chartex" xmlns:cx3="http://schemas.microsoft.com/office/drawing/2016/5/9/chartex" xmlns:cx4="http://schemas.microsoft.com/office/drawing/2016/5/10/chartex" xmlns:cx5="http://schemas.microsoft.com/office/drawing/2016/5/11/chartex" xmlns:cx6="http://schemas.microsoft.com/office/drawing/2016/5/12/chartex" xmlns:cx7="http://schemas.microsoft.com/office/drawing/2016/5/13/chartex" xmlns:cx8="http://schemas.microsoft.com/office/drawing/2016/5/14/chartex" xmlns:mc="http://schemas.openxmlformats.org/markup-compatibility/2006" xmlns:aink="http://schemas.microsoft.com/office/drawing/2016/ink" xmlns:am3d="http://schemas.microsoft.com/office/drawing/2017/model3d" xmlns:o="urn:schemas-microsoft-com:office:office" xmlns:r="http://schemas.openxmlformats.org/officeDocument/2006/relationships" xmlns:m="http://schemas.openxmlformats.org/officeDocument/2006/math" xmlns:v="urn:schemas-microsoft-com:vml" xmlns:wp14="http://schemas.microsoft.com/office/word/2010/wordprocessingDrawing" xmlns:wp="http://schemas.openxmlformats.org/drawingml/2006/wordprocessingDrawing" xmlns:w10="urn:schemas-microsoft-com:office:word" xmlns:w="http://schemas.openxmlformats.org/wordprocessingml/2006/main" xmlns:w14="http://schemas.microsoft.com/office/word/2010/wordml" xmlns:w15="http://schemas.microsoft.com/office/word/2012/wordml" xmlns:w16cid="http://schemas.microsoft.com/office/word/2016/wordml/cid" xmlns:w16se="http://schemas.microsoft.com/office/word/2015/wordml/symex" xmlns:wpg="http://schemas.microsoft.com/office/word/2010/wordprocessingGroup" xmlns:wpi="http://schemas.microsoft.com/office/word/2010/wordprocessingInk" xmlns:wne="http://schemas.microsoft.com/office/word/2006/wordml" xmlns:wps="http://schemas.microsoft.com/office/word/2010/wordprocessingShape" mc:Ignorable="w14 w15 w16se w16cid wp14">
+<w:footnotes xmlns:wpc="http://schemas.microsoft.com/office/word/2010/wordprocessingCanvas" xmlns:cx="http://schemas.microsoft.com/office/drawing/2014/chartex" xmlns:cx1="http://schemas.microsoft.com/office/drawing/2015/9/8/chartex" xmlns:cx2="http://schemas.microsoft.com/office/drawing/2015/10/21/chartex" xmlns:cx3="http://schemas.microsoft.com/office/drawing/2016/5/9/chartex" xmlns:cx4="http://schemas.microsoft.com/office/drawing/2016/5/10/chartex" xmlns:cx5="http://schemas.microsoft.com/office/drawing/2016/5/11/chartex" xmlns:cx6="http://schemas.microsoft.com/office/drawing/2016/5/12/chartex" xmlns:cx7="http://schemas.microsoft.com/office/drawing/2016/5/13/chartex" xmlns:cx8="http://schemas.microsoft.com/office/drawing/2016/5/14/chartex" xmlns:mc="http://schemas.openxmlformats.org/markup-compatibility/2006" xmlns:aink="http://schemas.microsoft.com/office/drawing/2016/ink" xmlns:am3d="http://schemas.microsoft.com/office/drawing/2017/model3d" xmlns:o="urn:schemas-microsoft-com:office:office" xmlns:r="http://schemas.openxmlformats.org/officeDocument/2006/relationships" xmlns:m="http://schemas.openxmlformats.org/officeDocument/2006/math" xmlns:v="urn:schemas-microsoft-com:vml" xmlns:wp14="http://schemas.microsoft.com/office/word/2010/wordprocessingDrawing" xmlns:wp="http://schemas.openxmlformats.org/drawingml/2006/wordprocessingDrawing" xmlns:w10="urn:schemas-microsoft-com:office:word" xmlns:w="http://schemas.openxmlformats.org/wordprocessingml/2006/main" xmlns:w14="http://schemas.microsoft.com/office/word/2010/wordml" xmlns:w15="http://schemas.microsoft.com/office/word/2012/wordml" xmlns:w16cex="http://schemas.microsoft.com/office/word/2018/wordml/cex" xmlns:w16cid="http://schemas.microsoft.com/office/word/2016/wordml/cid" xmlns:w16="http://schemas.microsoft.com/office/word/2018/wordml" xmlns:w16se="http://schemas.microsoft.com/office/word/2015/wordml/symex" xmlns:wpg="http://schemas.microsoft.com/office/word/2010/wordprocessingGroup" xmlns:wpi="http://schemas.microsoft.com/office/word/2010/wordprocessingInk" xmlns:wne="http://schemas.microsoft.com/office/word/2006/wordml" xmlns:wps="http://schemas.microsoft.com/office/word/2010/wordprocessingShape" mc:Ignorable="w14 w15 w16se w16cid w16 w16cex wp14">
   <w:footnote w:type="separator" w:id="-1">
     <w:p>
       <w:r>
@@ -3690,7 +3777,7 @@
 </file>
 
 <file path=word/header1.xml><?xml version="1.0" encoding="utf-8"?>
-<w:hdr xmlns:wpc="http://schemas.microsoft.com/office/word/2010/wordprocessingCanvas" xmlns:cx="http://schemas.microsoft.com/office/drawing/2014/chartex" xmlns:cx1="http://schemas.microsoft.com/office/drawing/2015/9/8/chartex" xmlns:cx2="http://schemas.microsoft.com/office/drawing/2015/10/21/chartex" xmlns:cx3="http://schemas.microsoft.com/office/drawing/2016/5/9/chartex" xmlns:cx4="http://schemas.microsoft.com/office/drawing/2016/5/10/chartex" xmlns:cx5="http://schemas.microsoft.com/office/drawing/2016/5/11/chartex" xmlns:cx6="http://schemas.microsoft.com/office/drawing/2016/5/12/chartex" xmlns:cx7="http://schemas.microsoft.com/office/drawing/2016/5/13/chartex" xmlns:cx8="http://schemas.microsoft.com/office/drawing/2016/5/14/chartex" xmlns:mc="http://schemas.openxmlformats.org/markup-compatibility/2006" xmlns:aink="http://schemas.microsoft.com/office/drawing/2016/ink" xmlns:am3d="http://schemas.microsoft.com/office/drawing/2017/model3d" xmlns:o="urn:schemas-microsoft-com:office:office" xmlns:r="http://schemas.openxmlformats.org/officeDocument/2006/relationships" xmlns:m="http://schemas.openxmlformats.org/officeDocument/2006/math" xmlns:v="urn:schemas-microsoft-com:vml" xmlns:wp14="http://schemas.microsoft.com/office/word/2010/wordprocessingDrawing" xmlns:wp="http://schemas.openxmlformats.org/drawingml/2006/wordprocessingDrawing" xmlns:w10="urn:schemas-microsoft-com:office:word" xmlns:w="http://schemas.openxmlformats.org/wordprocessingml/2006/main" xmlns:w14="http://schemas.microsoft.com/office/word/2010/wordml" xmlns:w15="http://schemas.microsoft.com/office/word/2012/wordml" xmlns:w16cid="http://schemas.microsoft.com/office/word/2016/wordml/cid" xmlns:w16se="http://schemas.microsoft.com/office/word/2015/wordml/symex" xmlns:wpg="http://schemas.microsoft.com/office/word/2010/wordprocessingGroup" xmlns:wpi="http://schemas.microsoft.com/office/word/2010/wordprocessingInk" xmlns:wne="http://schemas.microsoft.com/office/word/2006/wordml" xmlns:wps="http://schemas.microsoft.com/office/word/2010/wordprocessingShape" mc:Ignorable="w14 w15 w16se w16cid wp14">
+<w:hdr xmlns:wpc="http://schemas.microsoft.com/office/word/2010/wordprocessingCanvas" xmlns:cx="http://schemas.microsoft.com/office/drawing/2014/chartex" xmlns:cx1="http://schemas.microsoft.com/office/drawing/2015/9/8/chartex" xmlns:cx2="http://schemas.microsoft.com/office/drawing/2015/10/21/chartex" xmlns:cx3="http://schemas.microsoft.com/office/drawing/2016/5/9/chartex" xmlns:cx4="http://schemas.microsoft.com/office/drawing/2016/5/10/chartex" xmlns:cx5="http://schemas.microsoft.com/office/drawing/2016/5/11/chartex" xmlns:cx6="http://schemas.microsoft.com/office/drawing/2016/5/12/chartex" xmlns:cx7="http://schemas.microsoft.com/office/drawing/2016/5/13/chartex" xmlns:cx8="http://schemas.microsoft.com/office/drawing/2016/5/14/chartex" xmlns:mc="http://schemas.openxmlformats.org/markup-compatibility/2006" xmlns:aink="http://schemas.microsoft.com/office/drawing/2016/ink" xmlns:am3d="http://schemas.microsoft.com/office/drawing/2017/model3d" xmlns:o="urn:schemas-microsoft-com:office:office" xmlns:r="http://schemas.openxmlformats.org/officeDocument/2006/relationships" xmlns:m="http://schemas.openxmlformats.org/officeDocument/2006/math" xmlns:v="urn:schemas-microsoft-com:vml" xmlns:wp14="http://schemas.microsoft.com/office/word/2010/wordprocessingDrawing" xmlns:wp="http://schemas.openxmlformats.org/drawingml/2006/wordprocessingDrawing" xmlns:w10="urn:schemas-microsoft-com:office:word" xmlns:w="http://schemas.openxmlformats.org/wordprocessingml/2006/main" xmlns:w14="http://schemas.microsoft.com/office/word/2010/wordml" xmlns:w15="http://schemas.microsoft.com/office/word/2012/wordml" xmlns:w16cex="http://schemas.microsoft.com/office/word/2018/wordml/cex" xmlns:w16cid="http://schemas.microsoft.com/office/word/2016/wordml/cid" xmlns:w16="http://schemas.microsoft.com/office/word/2018/wordml" xmlns:w16se="http://schemas.microsoft.com/office/word/2015/wordml/symex" xmlns:wpg="http://schemas.microsoft.com/office/word/2010/wordprocessingGroup" xmlns:wpi="http://schemas.microsoft.com/office/word/2010/wordprocessingInk" xmlns:wne="http://schemas.microsoft.com/office/word/2006/wordml" xmlns:wps="http://schemas.microsoft.com/office/word/2010/wordprocessingShape" mc:Ignorable="w14 w15 w16se w16cid w16 w16cex wp14">
   <w:p>
     <w:pPr>
       <w:pStyle w:val="Header"/>
@@ -3704,7 +3791,7 @@
 </file>
 
 <file path=word/numbering.xml><?xml version="1.0" encoding="utf-8"?>
-<w:numbering xmlns:wpc="http://schemas.microsoft.com/office/word/2010/wordprocessingCanvas" xmlns:cx="http://schemas.microsoft.com/office/drawing/2014/chartex" xmlns:cx1="http://schemas.microsoft.com/office/drawing/2015/9/8/chartex" xmlns:cx2="http://schemas.microsoft.com/office/drawing/2015/10/21/chartex" xmlns:cx3="http://schemas.microsoft.com/office/drawing/2016/5/9/chartex" xmlns:cx4="http://schemas.microsoft.com/office/drawing/2016/5/10/chartex" xmlns:cx5="http://schemas.microsoft.com/office/drawing/2016/5/11/chartex" xmlns:cx6="http://schemas.microsoft.com/office/drawing/2016/5/12/chartex" xmlns:cx7="http://schemas.microsoft.com/office/drawing/2016/5/13/chartex" xmlns:cx8="http://schemas.microsoft.com/office/drawing/2016/5/14/chartex" xmlns:mc="http://schemas.openxmlformats.org/markup-compatibility/2006" xmlns:aink="http://schemas.microsoft.com/office/drawing/2016/ink" xmlns:am3d="http://schemas.microsoft.com/office/drawing/2017/model3d" xmlns:o="urn:schemas-microsoft-com:office:office" xmlns:r="http://schemas.openxmlformats.org/officeDocument/2006/relationships" xmlns:m="http://schemas.openxmlformats.org/officeDocument/2006/math" xmlns:v="urn:schemas-microsoft-com:vml" xmlns:wp14="http://schemas.microsoft.com/office/word/2010/wordprocessingDrawing" xmlns:wp="http://schemas.openxmlformats.org/drawingml/2006/wordprocessingDrawing" xmlns:w10="urn:schemas-microsoft-com:office:word" xmlns:w="http://schemas.openxmlformats.org/wordprocessingml/2006/main" xmlns:w14="http://schemas.microsoft.com/office/word/2010/wordml" xmlns:w15="http://schemas.microsoft.com/office/word/2012/wordml" xmlns:w16cid="http://schemas.microsoft.com/office/word/2016/wordml/cid" xmlns:w16se="http://schemas.microsoft.com/office/word/2015/wordml/symex" xmlns:wpg="http://schemas.microsoft.com/office/word/2010/wordprocessingGroup" xmlns:wpi="http://schemas.microsoft.com/office/word/2010/wordprocessingInk" xmlns:wne="http://schemas.microsoft.com/office/word/2006/wordml" xmlns:wps="http://schemas.microsoft.com/office/word/2010/wordprocessingShape" mc:Ignorable="w14 w15 w16se w16cid wp14">
+<w:numbering xmlns:wpc="http://schemas.microsoft.com/office/word/2010/wordprocessingCanvas" xmlns:cx="http://schemas.microsoft.com/office/drawing/2014/chartex" xmlns:cx1="http://schemas.microsoft.com/office/drawing/2015/9/8/chartex" xmlns:cx2="http://schemas.microsoft.com/office/drawing/2015/10/21/chartex" xmlns:cx3="http://schemas.microsoft.com/office/drawing/2016/5/9/chartex" xmlns:cx4="http://schemas.microsoft.com/office/drawing/2016/5/10/chartex" xmlns:cx5="http://schemas.microsoft.com/office/drawing/2016/5/11/chartex" xmlns:cx6="http://schemas.microsoft.com/office/drawing/2016/5/12/chartex" xmlns:cx7="http://schemas.microsoft.com/office/drawing/2016/5/13/chartex" xmlns:cx8="http://schemas.microsoft.com/office/drawing/2016/5/14/chartex" xmlns:mc="http://schemas.openxmlformats.org/markup-compatibility/2006" xmlns:aink="http://schemas.microsoft.com/office/drawing/2016/ink" xmlns:am3d="http://schemas.microsoft.com/office/drawing/2017/model3d" xmlns:o="urn:schemas-microsoft-com:office:office" xmlns:r="http://schemas.openxmlformats.org/officeDocument/2006/relationships" xmlns:m="http://schemas.openxmlformats.org/officeDocument/2006/math" xmlns:v="urn:schemas-microsoft-com:vml" xmlns:wp14="http://schemas.microsoft.com/office/word/2010/wordprocessingDrawing" xmlns:wp="http://schemas.openxmlformats.org/drawingml/2006/wordprocessingDrawing" xmlns:w10="urn:schemas-microsoft-com:office:word" xmlns:w="http://schemas.openxmlformats.org/wordprocessingml/2006/main" xmlns:w14="http://schemas.microsoft.com/office/word/2010/wordml" xmlns:w15="http://schemas.microsoft.com/office/word/2012/wordml" xmlns:w16cex="http://schemas.microsoft.com/office/word/2018/wordml/cex" xmlns:w16cid="http://schemas.microsoft.com/office/word/2016/wordml/cid" xmlns:w16="http://schemas.microsoft.com/office/word/2018/wordml" xmlns:w16se="http://schemas.microsoft.com/office/word/2015/wordml/symex" xmlns:wpg="http://schemas.microsoft.com/office/word/2010/wordprocessingGroup" xmlns:wpi="http://schemas.microsoft.com/office/word/2010/wordprocessingInk" xmlns:wne="http://schemas.microsoft.com/office/word/2006/wordml" xmlns:wps="http://schemas.microsoft.com/office/word/2010/wordprocessingShape" mc:Ignorable="w14 w15 w16se w16cid w16 w16cex wp14">
   <w:abstractNum w:abstractNumId="0" w15:restartNumberingAfterBreak="0">
     <w:nsid w:val="02650C4E"/>
     <w:multiLevelType w:val="hybridMultilevel"/>
@@ -8017,7 +8104,7 @@
 </file>
 
 <file path=word/styles.xml><?xml version="1.0" encoding="utf-8"?>
-<w:styles xmlns:mc="http://schemas.openxmlformats.org/markup-compatibility/2006" xmlns:r="http://schemas.openxmlformats.org/officeDocument/2006/relationships" xmlns:w="http://schemas.openxmlformats.org/wordprocessingml/2006/main" xmlns:w14="http://schemas.microsoft.com/office/word/2010/wordml" xmlns:w15="http://schemas.microsoft.com/office/word/2012/wordml" xmlns:w16cid="http://schemas.microsoft.com/office/word/2016/wordml/cid" xmlns:w16se="http://schemas.microsoft.com/office/word/2015/wordml/symex" mc:Ignorable="w14 w15 w16se w16cid">
+<w:styles xmlns:mc="http://schemas.openxmlformats.org/markup-compatibility/2006" xmlns:r="http://schemas.openxmlformats.org/officeDocument/2006/relationships" xmlns:w="http://schemas.openxmlformats.org/wordprocessingml/2006/main" xmlns:w14="http://schemas.microsoft.com/office/word/2010/wordml" xmlns:w15="http://schemas.microsoft.com/office/word/2012/wordml" xmlns:w16cex="http://schemas.microsoft.com/office/word/2018/wordml/cex" xmlns:w16cid="http://schemas.microsoft.com/office/word/2016/wordml/cid" xmlns:w16="http://schemas.microsoft.com/office/word/2018/wordml" xmlns:w16se="http://schemas.microsoft.com/office/word/2015/wordml/symex" mc:Ignorable="w14 w15 w16se w16cid w16 w16cex">
   <w:docDefaults>
     <w:rPrDefault>
       <w:rPr>

</xml_diff>

<commit_message>
Added South Korea hotline number
</commit_message>
<xml_diff>
--- a/documents/IBM X-Force IR Hotline Numbers.docx
+++ b/documents/IBM X-Force IR Hotline Numbers.docx
@@ -1,6 +1,6 @@
 
 <file path=word/document.xml><?xml version="1.0" encoding="utf-8"?>
-<w:document xmlns:wpc="http://schemas.microsoft.com/office/word/2010/wordprocessingCanvas" xmlns:cx="http://schemas.microsoft.com/office/drawing/2014/chartex" xmlns:cx1="http://schemas.microsoft.com/office/drawing/2015/9/8/chartex" xmlns:cx2="http://schemas.microsoft.com/office/drawing/2015/10/21/chartex" xmlns:cx3="http://schemas.microsoft.com/office/drawing/2016/5/9/chartex" xmlns:cx4="http://schemas.microsoft.com/office/drawing/2016/5/10/chartex" xmlns:cx5="http://schemas.microsoft.com/office/drawing/2016/5/11/chartex" xmlns:cx6="http://schemas.microsoft.com/office/drawing/2016/5/12/chartex" xmlns:cx7="http://schemas.microsoft.com/office/drawing/2016/5/13/chartex" xmlns:cx8="http://schemas.microsoft.com/office/drawing/2016/5/14/chartex" xmlns:mc="http://schemas.openxmlformats.org/markup-compatibility/2006" xmlns:aink="http://schemas.microsoft.com/office/drawing/2016/ink" xmlns:am3d="http://schemas.microsoft.com/office/drawing/2017/model3d" xmlns:o="urn:schemas-microsoft-com:office:office" xmlns:r="http://schemas.openxmlformats.org/officeDocument/2006/relationships" xmlns:m="http://schemas.openxmlformats.org/officeDocument/2006/math" xmlns:v="urn:schemas-microsoft-com:vml" xmlns:wp14="http://schemas.microsoft.com/office/word/2010/wordprocessingDrawing" xmlns:wp="http://schemas.openxmlformats.org/drawingml/2006/wordprocessingDrawing" xmlns:w10="urn:schemas-microsoft-com:office:word" xmlns:w="http://schemas.openxmlformats.org/wordprocessingml/2006/main" xmlns:w14="http://schemas.microsoft.com/office/word/2010/wordml" xmlns:w15="http://schemas.microsoft.com/office/word/2012/wordml" xmlns:w16cex="http://schemas.microsoft.com/office/word/2018/wordml/cex" xmlns:w16cid="http://schemas.microsoft.com/office/word/2016/wordml/cid" xmlns:w16="http://schemas.microsoft.com/office/word/2018/wordml" xmlns:w16se="http://schemas.microsoft.com/office/word/2015/wordml/symex" xmlns:wpg="http://schemas.microsoft.com/office/word/2010/wordprocessingGroup" xmlns:wpi="http://schemas.microsoft.com/office/word/2010/wordprocessingInk" xmlns:wne="http://schemas.microsoft.com/office/word/2006/wordml" xmlns:wps="http://schemas.microsoft.com/office/word/2010/wordprocessingShape" mc:Ignorable="w14 w15 w16se w16cid w16 w16cex wp14">
+<w:document xmlns:wpc="http://schemas.microsoft.com/office/word/2010/wordprocessingCanvas" xmlns:cx="http://schemas.microsoft.com/office/drawing/2014/chartex" xmlns:cx1="http://schemas.microsoft.com/office/drawing/2015/9/8/chartex" xmlns:cx2="http://schemas.microsoft.com/office/drawing/2015/10/21/chartex" xmlns:cx3="http://schemas.microsoft.com/office/drawing/2016/5/9/chartex" xmlns:cx4="http://schemas.microsoft.com/office/drawing/2016/5/10/chartex" xmlns:cx5="http://schemas.microsoft.com/office/drawing/2016/5/11/chartex" xmlns:cx6="http://schemas.microsoft.com/office/drawing/2016/5/12/chartex" xmlns:cx7="http://schemas.microsoft.com/office/drawing/2016/5/13/chartex" xmlns:cx8="http://schemas.microsoft.com/office/drawing/2016/5/14/chartex" xmlns:mc="http://schemas.openxmlformats.org/markup-compatibility/2006" xmlns:aink="http://schemas.microsoft.com/office/drawing/2016/ink" xmlns:am3d="http://schemas.microsoft.com/office/drawing/2017/model3d" xmlns:o="urn:schemas-microsoft-com:office:office" xmlns:r="http://schemas.openxmlformats.org/officeDocument/2006/relationships" xmlns:m="http://schemas.openxmlformats.org/officeDocument/2006/math" xmlns:v="urn:schemas-microsoft-com:vml" xmlns:wp14="http://schemas.microsoft.com/office/word/2010/wordprocessingDrawing" xmlns:wp="http://schemas.openxmlformats.org/drawingml/2006/wordprocessingDrawing" xmlns:w10="urn:schemas-microsoft-com:office:word" xmlns:w="http://schemas.openxmlformats.org/wordprocessingml/2006/main" xmlns:w14="http://schemas.microsoft.com/office/word/2010/wordml" xmlns:w15="http://schemas.microsoft.com/office/word/2012/wordml" xmlns:w16cex="http://schemas.microsoft.com/office/word/2018/wordml/cex" xmlns:w16cid="http://schemas.microsoft.com/office/word/2016/wordml/cid" xmlns:w16="http://schemas.microsoft.com/office/word/2018/wordml" xmlns:w16sdtdh="http://schemas.microsoft.com/office/word/2020/wordml/sdtdatahash" xmlns:w16se="http://schemas.microsoft.com/office/word/2015/wordml/symex" xmlns:wpg="http://schemas.microsoft.com/office/word/2010/wordprocessingGroup" xmlns:wpi="http://schemas.microsoft.com/office/word/2010/wordprocessingInk" xmlns:wne="http://schemas.microsoft.com/office/word/2006/wordml" xmlns:wps="http://schemas.microsoft.com/office/word/2010/wordprocessingShape" mc:Ignorable="w14 w15 w16se w16cid w16 w16cex w16sdtdh wp14">
   <w:body>
     <w:p>
       <w:pPr>
@@ -591,7 +591,7 @@
           <w:noProof/>
           <w:color w:val="FFFFFF" w:themeColor="background1"/>
         </w:rPr>
-        <w:t>February 11, 2021</w:t>
+        <w:t>August 18, 2021</w:t>
       </w:r>
       <w:r>
         <w:rPr>
@@ -1831,7 +1831,7 @@
               <w:rPr>
                 <w:lang w:bidi="he-IL"/>
               </w:rPr>
-              <w:t>Taiwan</w:t>
+              <w:t>South Korea</w:t>
             </w:r>
           </w:p>
         </w:tc>
@@ -1849,7 +1849,7 @@
               <w:rPr>
                 <w:lang w:bidi="he-IL"/>
               </w:rPr>
-              <w:t>(+886) 00801 852 057</w:t>
+              <w:t>(+82) 798 611 4890</w:t>
             </w:r>
           </w:p>
         </w:tc>
@@ -1869,7 +1869,7 @@
               <w:rPr>
                 <w:lang w:bidi="he-IL"/>
               </w:rPr>
-              <w:t>Thailand</w:t>
+              <w:t>Taiwan</w:t>
             </w:r>
           </w:p>
         </w:tc>
@@ -1887,37 +1887,7 @@
               <w:rPr>
                 <w:lang w:bidi="he-IL"/>
               </w:rPr>
-              <w:t xml:space="preserve">(+66) </w:t>
-            </w:r>
-            <w:r>
-              <w:rPr>
-                <w:lang w:bidi="he-IL"/>
-              </w:rPr>
-              <w:t>1800</w:t>
-            </w:r>
-            <w:r>
-              <w:rPr>
-                <w:lang w:bidi="he-IL"/>
-              </w:rPr>
-              <w:t xml:space="preserve"> </w:t>
-            </w:r>
-            <w:r>
-              <w:rPr>
-                <w:lang w:bidi="he-IL"/>
-              </w:rPr>
-              <w:t>011</w:t>
-            </w:r>
-            <w:r>
-              <w:rPr>
-                <w:lang w:bidi="he-IL"/>
-              </w:rPr>
-              <w:t xml:space="preserve"> </w:t>
-            </w:r>
-            <w:r>
-              <w:rPr>
-                <w:lang w:bidi="he-IL"/>
-              </w:rPr>
-              <w:t>806</w:t>
+              <w:t>(+886) 00801 852 057</w:t>
             </w:r>
           </w:p>
         </w:tc>
@@ -1937,21 +1907,75 @@
               <w:rPr>
                 <w:lang w:bidi="he-IL"/>
               </w:rPr>
-              <w:t>Vietnam (</w:t>
-            </w:r>
-            <w:proofErr w:type="spellStart"/>
-            <w:r>
-              <w:rPr>
-                <w:lang w:bidi="he-IL"/>
-              </w:rPr>
-              <w:t>Mobifone</w:t>
-            </w:r>
-            <w:proofErr w:type="spellEnd"/>
-            <w:r>
-              <w:rPr>
-                <w:lang w:bidi="he-IL"/>
-              </w:rPr>
-              <w:t>)</w:t>
+              <w:t>Thailand</w:t>
+            </w:r>
+          </w:p>
+        </w:tc>
+        <w:tc>
+          <w:tcPr>
+            <w:tcW w:w="4675" w:type="dxa"/>
+          </w:tcPr>
+          <w:p>
+            <w:pPr>
+              <w:rPr>
+                <w:lang w:bidi="he-IL"/>
+              </w:rPr>
+            </w:pPr>
+            <w:r>
+              <w:rPr>
+                <w:lang w:bidi="he-IL"/>
+              </w:rPr>
+              <w:t xml:space="preserve">(+66) </w:t>
+            </w:r>
+            <w:r>
+              <w:rPr>
+                <w:lang w:bidi="he-IL"/>
+              </w:rPr>
+              <w:t>1800</w:t>
+            </w:r>
+            <w:r>
+              <w:rPr>
+                <w:lang w:bidi="he-IL"/>
+              </w:rPr>
+              <w:t xml:space="preserve"> </w:t>
+            </w:r>
+            <w:r>
+              <w:rPr>
+                <w:lang w:bidi="he-IL"/>
+              </w:rPr>
+              <w:t>011</w:t>
+            </w:r>
+            <w:r>
+              <w:rPr>
+                <w:lang w:bidi="he-IL"/>
+              </w:rPr>
+              <w:t xml:space="preserve"> </w:t>
+            </w:r>
+            <w:r>
+              <w:rPr>
+                <w:lang w:bidi="he-IL"/>
+              </w:rPr>
+              <w:t>806</w:t>
+            </w:r>
+          </w:p>
+        </w:tc>
+      </w:tr>
+      <w:tr>
+        <w:tc>
+          <w:tcPr>
+            <w:tcW w:w="4675" w:type="dxa"/>
+          </w:tcPr>
+          <w:p>
+            <w:pPr>
+              <w:rPr>
+                <w:lang w:bidi="he-IL"/>
+              </w:rPr>
+            </w:pPr>
+            <w:r>
+              <w:rPr>
+                <w:lang w:bidi="he-IL"/>
+              </w:rPr>
+              <w:t>Vietnam (Mobifone)</w:t>
             </w:r>
           </w:p>
         </w:tc>
@@ -3739,7 +3763,7 @@
 </file>
 
 <file path=word/endnotes.xml><?xml version="1.0" encoding="utf-8"?>
-<w:endnotes xmlns:wpc="http://schemas.microsoft.com/office/word/2010/wordprocessingCanvas" xmlns:cx="http://schemas.microsoft.com/office/drawing/2014/chartex" xmlns:cx1="http://schemas.microsoft.com/office/drawing/2015/9/8/chartex" xmlns:cx2="http://schemas.microsoft.com/office/drawing/2015/10/21/chartex" xmlns:cx3="http://schemas.microsoft.com/office/drawing/2016/5/9/chartex" xmlns:cx4="http://schemas.microsoft.com/office/drawing/2016/5/10/chartex" xmlns:cx5="http://schemas.microsoft.com/office/drawing/2016/5/11/chartex" xmlns:cx6="http://schemas.microsoft.com/office/drawing/2016/5/12/chartex" xmlns:cx7="http://schemas.microsoft.com/office/drawing/2016/5/13/chartex" xmlns:cx8="http://schemas.microsoft.com/office/drawing/2016/5/14/chartex" xmlns:mc="http://schemas.openxmlformats.org/markup-compatibility/2006" xmlns:aink="http://schemas.microsoft.com/office/drawing/2016/ink" xmlns:am3d="http://schemas.microsoft.com/office/drawing/2017/model3d" xmlns:o="urn:schemas-microsoft-com:office:office" xmlns:r="http://schemas.openxmlformats.org/officeDocument/2006/relationships" xmlns:m="http://schemas.openxmlformats.org/officeDocument/2006/math" xmlns:v="urn:schemas-microsoft-com:vml" xmlns:wp14="http://schemas.microsoft.com/office/word/2010/wordprocessingDrawing" xmlns:wp="http://schemas.openxmlformats.org/drawingml/2006/wordprocessingDrawing" xmlns:w10="urn:schemas-microsoft-com:office:word" xmlns:w="http://schemas.openxmlformats.org/wordprocessingml/2006/main" xmlns:w14="http://schemas.microsoft.com/office/word/2010/wordml" xmlns:w15="http://schemas.microsoft.com/office/word/2012/wordml" xmlns:w16cex="http://schemas.microsoft.com/office/word/2018/wordml/cex" xmlns:w16cid="http://schemas.microsoft.com/office/word/2016/wordml/cid" xmlns:w16="http://schemas.microsoft.com/office/word/2018/wordml" xmlns:w16se="http://schemas.microsoft.com/office/word/2015/wordml/symex" xmlns:wpg="http://schemas.microsoft.com/office/word/2010/wordprocessingGroup" xmlns:wpi="http://schemas.microsoft.com/office/word/2010/wordprocessingInk" xmlns:wne="http://schemas.microsoft.com/office/word/2006/wordml" xmlns:wps="http://schemas.microsoft.com/office/word/2010/wordprocessingShape" mc:Ignorable="w14 w15 w16se w16cid w16 w16cex wp14">
+<w:endnotes xmlns:wpc="http://schemas.microsoft.com/office/word/2010/wordprocessingCanvas" xmlns:cx="http://schemas.microsoft.com/office/drawing/2014/chartex" xmlns:cx1="http://schemas.microsoft.com/office/drawing/2015/9/8/chartex" xmlns:cx2="http://schemas.microsoft.com/office/drawing/2015/10/21/chartex" xmlns:cx3="http://schemas.microsoft.com/office/drawing/2016/5/9/chartex" xmlns:cx4="http://schemas.microsoft.com/office/drawing/2016/5/10/chartex" xmlns:cx5="http://schemas.microsoft.com/office/drawing/2016/5/11/chartex" xmlns:cx6="http://schemas.microsoft.com/office/drawing/2016/5/12/chartex" xmlns:cx7="http://schemas.microsoft.com/office/drawing/2016/5/13/chartex" xmlns:cx8="http://schemas.microsoft.com/office/drawing/2016/5/14/chartex" xmlns:mc="http://schemas.openxmlformats.org/markup-compatibility/2006" xmlns:aink="http://schemas.microsoft.com/office/drawing/2016/ink" xmlns:am3d="http://schemas.microsoft.com/office/drawing/2017/model3d" xmlns:o="urn:schemas-microsoft-com:office:office" xmlns:r="http://schemas.openxmlformats.org/officeDocument/2006/relationships" xmlns:m="http://schemas.openxmlformats.org/officeDocument/2006/math" xmlns:v="urn:schemas-microsoft-com:vml" xmlns:wp14="http://schemas.microsoft.com/office/word/2010/wordprocessingDrawing" xmlns:wp="http://schemas.openxmlformats.org/drawingml/2006/wordprocessingDrawing" xmlns:w10="urn:schemas-microsoft-com:office:word" xmlns:w="http://schemas.openxmlformats.org/wordprocessingml/2006/main" xmlns:w14="http://schemas.microsoft.com/office/word/2010/wordml" xmlns:w15="http://schemas.microsoft.com/office/word/2012/wordml" xmlns:w16cex="http://schemas.microsoft.com/office/word/2018/wordml/cex" xmlns:w16cid="http://schemas.microsoft.com/office/word/2016/wordml/cid" xmlns:w16="http://schemas.microsoft.com/office/word/2018/wordml" xmlns:w16sdtdh="http://schemas.microsoft.com/office/word/2020/wordml/sdtdatahash" xmlns:w16se="http://schemas.microsoft.com/office/word/2015/wordml/symex" xmlns:wpg="http://schemas.microsoft.com/office/word/2010/wordprocessingGroup" xmlns:wpi="http://schemas.microsoft.com/office/word/2010/wordprocessingInk" xmlns:wne="http://schemas.microsoft.com/office/word/2006/wordml" xmlns:wps="http://schemas.microsoft.com/office/word/2010/wordprocessingShape" mc:Ignorable="w14 w15 w16se w16cid w16 w16cex w16sdtdh wp14">
   <w:endnote w:type="separator" w:id="-1">
     <w:p>
       <w:r>
@@ -3758,7 +3782,7 @@
 </file>
 
 <file path=word/footnotes.xml><?xml version="1.0" encoding="utf-8"?>
-<w:footnotes xmlns:wpc="http://schemas.microsoft.com/office/word/2010/wordprocessingCanvas" xmlns:cx="http://schemas.microsoft.com/office/drawing/2014/chartex" xmlns:cx1="http://schemas.microsoft.com/office/drawing/2015/9/8/chartex" xmlns:cx2="http://schemas.microsoft.com/office/drawing/2015/10/21/chartex" xmlns:cx3="http://schemas.microsoft.com/office/drawing/2016/5/9/chartex" xmlns:cx4="http://schemas.microsoft.com/office/drawing/2016/5/10/chartex" xmlns:cx5="http://schemas.microsoft.com/office/drawing/2016/5/11/chartex" xmlns:cx6="http://schemas.microsoft.com/office/drawing/2016/5/12/chartex" xmlns:cx7="http://schemas.microsoft.com/office/drawing/2016/5/13/chartex" xmlns:cx8="http://schemas.microsoft.com/office/drawing/2016/5/14/chartex" xmlns:mc="http://schemas.openxmlformats.org/markup-compatibility/2006" xmlns:aink="http://schemas.microsoft.com/office/drawing/2016/ink" xmlns:am3d="http://schemas.microsoft.com/office/drawing/2017/model3d" xmlns:o="urn:schemas-microsoft-com:office:office" xmlns:r="http://schemas.openxmlformats.org/officeDocument/2006/relationships" xmlns:m="http://schemas.openxmlformats.org/officeDocument/2006/math" xmlns:v="urn:schemas-microsoft-com:vml" xmlns:wp14="http://schemas.microsoft.com/office/word/2010/wordprocessingDrawing" xmlns:wp="http://schemas.openxmlformats.org/drawingml/2006/wordprocessingDrawing" xmlns:w10="urn:schemas-microsoft-com:office:word" xmlns:w="http://schemas.openxmlformats.org/wordprocessingml/2006/main" xmlns:w14="http://schemas.microsoft.com/office/word/2010/wordml" xmlns:w15="http://schemas.microsoft.com/office/word/2012/wordml" xmlns:w16cex="http://schemas.microsoft.com/office/word/2018/wordml/cex" xmlns:w16cid="http://schemas.microsoft.com/office/word/2016/wordml/cid" xmlns:w16="http://schemas.microsoft.com/office/word/2018/wordml" xmlns:w16se="http://schemas.microsoft.com/office/word/2015/wordml/symex" xmlns:wpg="http://schemas.microsoft.com/office/word/2010/wordprocessingGroup" xmlns:wpi="http://schemas.microsoft.com/office/word/2010/wordprocessingInk" xmlns:wne="http://schemas.microsoft.com/office/word/2006/wordml" xmlns:wps="http://schemas.microsoft.com/office/word/2010/wordprocessingShape" mc:Ignorable="w14 w15 w16se w16cid w16 w16cex wp14">
+<w:footnotes xmlns:wpc="http://schemas.microsoft.com/office/word/2010/wordprocessingCanvas" xmlns:cx="http://schemas.microsoft.com/office/drawing/2014/chartex" xmlns:cx1="http://schemas.microsoft.com/office/drawing/2015/9/8/chartex" xmlns:cx2="http://schemas.microsoft.com/office/drawing/2015/10/21/chartex" xmlns:cx3="http://schemas.microsoft.com/office/drawing/2016/5/9/chartex" xmlns:cx4="http://schemas.microsoft.com/office/drawing/2016/5/10/chartex" xmlns:cx5="http://schemas.microsoft.com/office/drawing/2016/5/11/chartex" xmlns:cx6="http://schemas.microsoft.com/office/drawing/2016/5/12/chartex" xmlns:cx7="http://schemas.microsoft.com/office/drawing/2016/5/13/chartex" xmlns:cx8="http://schemas.microsoft.com/office/drawing/2016/5/14/chartex" xmlns:mc="http://schemas.openxmlformats.org/markup-compatibility/2006" xmlns:aink="http://schemas.microsoft.com/office/drawing/2016/ink" xmlns:am3d="http://schemas.microsoft.com/office/drawing/2017/model3d" xmlns:o="urn:schemas-microsoft-com:office:office" xmlns:r="http://schemas.openxmlformats.org/officeDocument/2006/relationships" xmlns:m="http://schemas.openxmlformats.org/officeDocument/2006/math" xmlns:v="urn:schemas-microsoft-com:vml" xmlns:wp14="http://schemas.microsoft.com/office/word/2010/wordprocessingDrawing" xmlns:wp="http://schemas.openxmlformats.org/drawingml/2006/wordprocessingDrawing" xmlns:w10="urn:schemas-microsoft-com:office:word" xmlns:w="http://schemas.openxmlformats.org/wordprocessingml/2006/main" xmlns:w14="http://schemas.microsoft.com/office/word/2010/wordml" xmlns:w15="http://schemas.microsoft.com/office/word/2012/wordml" xmlns:w16cex="http://schemas.microsoft.com/office/word/2018/wordml/cex" xmlns:w16cid="http://schemas.microsoft.com/office/word/2016/wordml/cid" xmlns:w16="http://schemas.microsoft.com/office/word/2018/wordml" xmlns:w16sdtdh="http://schemas.microsoft.com/office/word/2020/wordml/sdtdatahash" xmlns:w16se="http://schemas.microsoft.com/office/word/2015/wordml/symex" xmlns:wpg="http://schemas.microsoft.com/office/word/2010/wordprocessingGroup" xmlns:wpi="http://schemas.microsoft.com/office/word/2010/wordprocessingInk" xmlns:wne="http://schemas.microsoft.com/office/word/2006/wordml" xmlns:wps="http://schemas.microsoft.com/office/word/2010/wordprocessingShape" mc:Ignorable="w14 w15 w16se w16cid w16 w16cex w16sdtdh wp14">
   <w:footnote w:type="separator" w:id="-1">
     <w:p>
       <w:r>
@@ -3777,7 +3801,7 @@
 </file>
 
 <file path=word/header1.xml><?xml version="1.0" encoding="utf-8"?>
-<w:hdr xmlns:wpc="http://schemas.microsoft.com/office/word/2010/wordprocessingCanvas" xmlns:cx="http://schemas.microsoft.com/office/drawing/2014/chartex" xmlns:cx1="http://schemas.microsoft.com/office/drawing/2015/9/8/chartex" xmlns:cx2="http://schemas.microsoft.com/office/drawing/2015/10/21/chartex" xmlns:cx3="http://schemas.microsoft.com/office/drawing/2016/5/9/chartex" xmlns:cx4="http://schemas.microsoft.com/office/drawing/2016/5/10/chartex" xmlns:cx5="http://schemas.microsoft.com/office/drawing/2016/5/11/chartex" xmlns:cx6="http://schemas.microsoft.com/office/drawing/2016/5/12/chartex" xmlns:cx7="http://schemas.microsoft.com/office/drawing/2016/5/13/chartex" xmlns:cx8="http://schemas.microsoft.com/office/drawing/2016/5/14/chartex" xmlns:mc="http://schemas.openxmlformats.org/markup-compatibility/2006" xmlns:aink="http://schemas.microsoft.com/office/drawing/2016/ink" xmlns:am3d="http://schemas.microsoft.com/office/drawing/2017/model3d" xmlns:o="urn:schemas-microsoft-com:office:office" xmlns:r="http://schemas.openxmlformats.org/officeDocument/2006/relationships" xmlns:m="http://schemas.openxmlformats.org/officeDocument/2006/math" xmlns:v="urn:schemas-microsoft-com:vml" xmlns:wp14="http://schemas.microsoft.com/office/word/2010/wordprocessingDrawing" xmlns:wp="http://schemas.openxmlformats.org/drawingml/2006/wordprocessingDrawing" xmlns:w10="urn:schemas-microsoft-com:office:word" xmlns:w="http://schemas.openxmlformats.org/wordprocessingml/2006/main" xmlns:w14="http://schemas.microsoft.com/office/word/2010/wordml" xmlns:w15="http://schemas.microsoft.com/office/word/2012/wordml" xmlns:w16cex="http://schemas.microsoft.com/office/word/2018/wordml/cex" xmlns:w16cid="http://schemas.microsoft.com/office/word/2016/wordml/cid" xmlns:w16="http://schemas.microsoft.com/office/word/2018/wordml" xmlns:w16se="http://schemas.microsoft.com/office/word/2015/wordml/symex" xmlns:wpg="http://schemas.microsoft.com/office/word/2010/wordprocessingGroup" xmlns:wpi="http://schemas.microsoft.com/office/word/2010/wordprocessingInk" xmlns:wne="http://schemas.microsoft.com/office/word/2006/wordml" xmlns:wps="http://schemas.microsoft.com/office/word/2010/wordprocessingShape" mc:Ignorable="w14 w15 w16se w16cid w16 w16cex wp14">
+<w:hdr xmlns:wpc="http://schemas.microsoft.com/office/word/2010/wordprocessingCanvas" xmlns:cx="http://schemas.microsoft.com/office/drawing/2014/chartex" xmlns:cx1="http://schemas.microsoft.com/office/drawing/2015/9/8/chartex" xmlns:cx2="http://schemas.microsoft.com/office/drawing/2015/10/21/chartex" xmlns:cx3="http://schemas.microsoft.com/office/drawing/2016/5/9/chartex" xmlns:cx4="http://schemas.microsoft.com/office/drawing/2016/5/10/chartex" xmlns:cx5="http://schemas.microsoft.com/office/drawing/2016/5/11/chartex" xmlns:cx6="http://schemas.microsoft.com/office/drawing/2016/5/12/chartex" xmlns:cx7="http://schemas.microsoft.com/office/drawing/2016/5/13/chartex" xmlns:cx8="http://schemas.microsoft.com/office/drawing/2016/5/14/chartex" xmlns:mc="http://schemas.openxmlformats.org/markup-compatibility/2006" xmlns:aink="http://schemas.microsoft.com/office/drawing/2016/ink" xmlns:am3d="http://schemas.microsoft.com/office/drawing/2017/model3d" xmlns:o="urn:schemas-microsoft-com:office:office" xmlns:r="http://schemas.openxmlformats.org/officeDocument/2006/relationships" xmlns:m="http://schemas.openxmlformats.org/officeDocument/2006/math" xmlns:v="urn:schemas-microsoft-com:vml" xmlns:wp14="http://schemas.microsoft.com/office/word/2010/wordprocessingDrawing" xmlns:wp="http://schemas.openxmlformats.org/drawingml/2006/wordprocessingDrawing" xmlns:w10="urn:schemas-microsoft-com:office:word" xmlns:w="http://schemas.openxmlformats.org/wordprocessingml/2006/main" xmlns:w14="http://schemas.microsoft.com/office/word/2010/wordml" xmlns:w15="http://schemas.microsoft.com/office/word/2012/wordml" xmlns:w16cex="http://schemas.microsoft.com/office/word/2018/wordml/cex" xmlns:w16cid="http://schemas.microsoft.com/office/word/2016/wordml/cid" xmlns:w16="http://schemas.microsoft.com/office/word/2018/wordml" xmlns:w16sdtdh="http://schemas.microsoft.com/office/word/2020/wordml/sdtdatahash" xmlns:w16se="http://schemas.microsoft.com/office/word/2015/wordml/symex" xmlns:wpg="http://schemas.microsoft.com/office/word/2010/wordprocessingGroup" xmlns:wpi="http://schemas.microsoft.com/office/word/2010/wordprocessingInk" xmlns:wne="http://schemas.microsoft.com/office/word/2006/wordml" xmlns:wps="http://schemas.microsoft.com/office/word/2010/wordprocessingShape" mc:Ignorable="w14 w15 w16se w16cid w16 w16cex w16sdtdh wp14">
   <w:p>
     <w:pPr>
       <w:pStyle w:val="Header"/>
@@ -3791,7 +3815,7 @@
 </file>
 
 <file path=word/numbering.xml><?xml version="1.0" encoding="utf-8"?>
-<w:numbering xmlns:wpc="http://schemas.microsoft.com/office/word/2010/wordprocessingCanvas" xmlns:cx="http://schemas.microsoft.com/office/drawing/2014/chartex" xmlns:cx1="http://schemas.microsoft.com/office/drawing/2015/9/8/chartex" xmlns:cx2="http://schemas.microsoft.com/office/drawing/2015/10/21/chartex" xmlns:cx3="http://schemas.microsoft.com/office/drawing/2016/5/9/chartex" xmlns:cx4="http://schemas.microsoft.com/office/drawing/2016/5/10/chartex" xmlns:cx5="http://schemas.microsoft.com/office/drawing/2016/5/11/chartex" xmlns:cx6="http://schemas.microsoft.com/office/drawing/2016/5/12/chartex" xmlns:cx7="http://schemas.microsoft.com/office/drawing/2016/5/13/chartex" xmlns:cx8="http://schemas.microsoft.com/office/drawing/2016/5/14/chartex" xmlns:mc="http://schemas.openxmlformats.org/markup-compatibility/2006" xmlns:aink="http://schemas.microsoft.com/office/drawing/2016/ink" xmlns:am3d="http://schemas.microsoft.com/office/drawing/2017/model3d" xmlns:o="urn:schemas-microsoft-com:office:office" xmlns:r="http://schemas.openxmlformats.org/officeDocument/2006/relationships" xmlns:m="http://schemas.openxmlformats.org/officeDocument/2006/math" xmlns:v="urn:schemas-microsoft-com:vml" xmlns:wp14="http://schemas.microsoft.com/office/word/2010/wordprocessingDrawing" xmlns:wp="http://schemas.openxmlformats.org/drawingml/2006/wordprocessingDrawing" xmlns:w10="urn:schemas-microsoft-com:office:word" xmlns:w="http://schemas.openxmlformats.org/wordprocessingml/2006/main" xmlns:w14="http://schemas.microsoft.com/office/word/2010/wordml" xmlns:w15="http://schemas.microsoft.com/office/word/2012/wordml" xmlns:w16cex="http://schemas.microsoft.com/office/word/2018/wordml/cex" xmlns:w16cid="http://schemas.microsoft.com/office/word/2016/wordml/cid" xmlns:w16="http://schemas.microsoft.com/office/word/2018/wordml" xmlns:w16se="http://schemas.microsoft.com/office/word/2015/wordml/symex" xmlns:wpg="http://schemas.microsoft.com/office/word/2010/wordprocessingGroup" xmlns:wpi="http://schemas.microsoft.com/office/word/2010/wordprocessingInk" xmlns:wne="http://schemas.microsoft.com/office/word/2006/wordml" xmlns:wps="http://schemas.microsoft.com/office/word/2010/wordprocessingShape" mc:Ignorable="w14 w15 w16se w16cid w16 w16cex wp14">
+<w:numbering xmlns:wpc="http://schemas.microsoft.com/office/word/2010/wordprocessingCanvas" xmlns:cx="http://schemas.microsoft.com/office/drawing/2014/chartex" xmlns:cx1="http://schemas.microsoft.com/office/drawing/2015/9/8/chartex" xmlns:cx2="http://schemas.microsoft.com/office/drawing/2015/10/21/chartex" xmlns:cx3="http://schemas.microsoft.com/office/drawing/2016/5/9/chartex" xmlns:cx4="http://schemas.microsoft.com/office/drawing/2016/5/10/chartex" xmlns:cx5="http://schemas.microsoft.com/office/drawing/2016/5/11/chartex" xmlns:cx6="http://schemas.microsoft.com/office/drawing/2016/5/12/chartex" xmlns:cx7="http://schemas.microsoft.com/office/drawing/2016/5/13/chartex" xmlns:cx8="http://schemas.microsoft.com/office/drawing/2016/5/14/chartex" xmlns:mc="http://schemas.openxmlformats.org/markup-compatibility/2006" xmlns:aink="http://schemas.microsoft.com/office/drawing/2016/ink" xmlns:am3d="http://schemas.microsoft.com/office/drawing/2017/model3d" xmlns:o="urn:schemas-microsoft-com:office:office" xmlns:r="http://schemas.openxmlformats.org/officeDocument/2006/relationships" xmlns:m="http://schemas.openxmlformats.org/officeDocument/2006/math" xmlns:v="urn:schemas-microsoft-com:vml" xmlns:wp14="http://schemas.microsoft.com/office/word/2010/wordprocessingDrawing" xmlns:wp="http://schemas.openxmlformats.org/drawingml/2006/wordprocessingDrawing" xmlns:w10="urn:schemas-microsoft-com:office:word" xmlns:w="http://schemas.openxmlformats.org/wordprocessingml/2006/main" xmlns:w14="http://schemas.microsoft.com/office/word/2010/wordml" xmlns:w15="http://schemas.microsoft.com/office/word/2012/wordml" xmlns:w16cex="http://schemas.microsoft.com/office/word/2018/wordml/cex" xmlns:w16cid="http://schemas.microsoft.com/office/word/2016/wordml/cid" xmlns:w16="http://schemas.microsoft.com/office/word/2018/wordml" xmlns:w16sdtdh="http://schemas.microsoft.com/office/word/2020/wordml/sdtdatahash" xmlns:w16se="http://schemas.microsoft.com/office/word/2015/wordml/symex" xmlns:wpg="http://schemas.microsoft.com/office/word/2010/wordprocessingGroup" xmlns:wpi="http://schemas.microsoft.com/office/word/2010/wordprocessingInk" xmlns:wne="http://schemas.microsoft.com/office/word/2006/wordml" xmlns:wps="http://schemas.microsoft.com/office/word/2010/wordprocessingShape" mc:Ignorable="w14 w15 w16se w16cid w16 w16cex w16sdtdh wp14">
   <w:abstractNum w:abstractNumId="0" w15:restartNumberingAfterBreak="0">
     <w:nsid w:val="02650C4E"/>
     <w:multiLevelType w:val="hybridMultilevel"/>
@@ -8104,7 +8128,7 @@
 </file>
 
 <file path=word/styles.xml><?xml version="1.0" encoding="utf-8"?>
-<w:styles xmlns:mc="http://schemas.openxmlformats.org/markup-compatibility/2006" xmlns:r="http://schemas.openxmlformats.org/officeDocument/2006/relationships" xmlns:w="http://schemas.openxmlformats.org/wordprocessingml/2006/main" xmlns:w14="http://schemas.microsoft.com/office/word/2010/wordml" xmlns:w15="http://schemas.microsoft.com/office/word/2012/wordml" xmlns:w16cex="http://schemas.microsoft.com/office/word/2018/wordml/cex" xmlns:w16cid="http://schemas.microsoft.com/office/word/2016/wordml/cid" xmlns:w16="http://schemas.microsoft.com/office/word/2018/wordml" xmlns:w16se="http://schemas.microsoft.com/office/word/2015/wordml/symex" mc:Ignorable="w14 w15 w16se w16cid w16 w16cex">
+<w:styles xmlns:mc="http://schemas.openxmlformats.org/markup-compatibility/2006" xmlns:r="http://schemas.openxmlformats.org/officeDocument/2006/relationships" xmlns:w="http://schemas.openxmlformats.org/wordprocessingml/2006/main" xmlns:w14="http://schemas.microsoft.com/office/word/2010/wordml" xmlns:w15="http://schemas.microsoft.com/office/word/2012/wordml" xmlns:w16cex="http://schemas.microsoft.com/office/word/2018/wordml/cex" xmlns:w16cid="http://schemas.microsoft.com/office/word/2016/wordml/cid" xmlns:w16="http://schemas.microsoft.com/office/word/2018/wordml" xmlns:w16sdtdh="http://schemas.microsoft.com/office/word/2020/wordml/sdtdatahash" xmlns:w16se="http://schemas.microsoft.com/office/word/2015/wordml/symex" mc:Ignorable="w14 w15 w16se w16cid w16 w16cex w16sdtdh">
   <w:docDefaults>
     <w:rPrDefault>
       <w:rPr>

</xml_diff>